<commit_message>
0502 and update 定做合同书
</commit_message>
<xml_diff>
--- a/定做合同书.docx
+++ b/定做合同书.docx
@@ -1,6 +1,6 @@
 
 <file path=word/document.xml><?xml version="1.0" encoding="utf-8"?>
-<w:document xmlns:wpc="http://schemas.microsoft.com/office/word/2010/wordprocessingCanvas" xmlns:cx="http://schemas.microsoft.com/office/drawing/2014/chartex" xmlns:cx1="http://schemas.microsoft.com/office/drawing/2015/9/8/chartex" xmlns:cx2="http://schemas.microsoft.com/office/drawing/2015/10/21/chartex" xmlns:cx3="http://schemas.microsoft.com/office/drawing/2016/5/9/chartex" xmlns:cx4="http://schemas.microsoft.com/office/drawing/2016/5/10/chartex" xmlns:cx5="http://schemas.microsoft.com/office/drawing/2016/5/11/chartex" xmlns:cx6="http://schemas.microsoft.com/office/drawing/2016/5/12/chartex" xmlns:cx7="http://schemas.microsoft.com/office/drawing/2016/5/13/chartex" xmlns:cx8="http://schemas.microsoft.com/office/drawing/2016/5/14/chartex" xmlns:mc="http://schemas.openxmlformats.org/markup-compatibility/2006" xmlns:aink="http://schemas.microsoft.com/office/drawing/2016/ink" xmlns:am3d="http://schemas.microsoft.com/office/drawing/2017/model3d" xmlns:o="urn:schemas-microsoft-com:office:office" xmlns:oel="http://schemas.microsoft.com/office/2019/extlst" xmlns:r="http://schemas.openxmlformats.org/officeDocument/2006/relationships" xmlns:m="http://schemas.openxmlformats.org/officeDocument/2006/math" xmlns:v="urn:schemas-microsoft-com:vml" xmlns:wp14="http://schemas.microsoft.com/office/word/2010/wordprocessingDrawing" xmlns:wp="http://schemas.openxmlformats.org/drawingml/2006/wordprocessingDrawing" xmlns:w10="urn:schemas-microsoft-com:office:word" xmlns:w="http://schemas.openxmlformats.org/wordprocessingml/2006/main" xmlns:w14="http://schemas.microsoft.com/office/word/2010/wordml" xmlns:w15="http://schemas.microsoft.com/office/word/2012/wordml" xmlns:w16cex="http://schemas.microsoft.com/office/word/2018/wordml/cex" xmlns:w16cid="http://schemas.microsoft.com/office/word/2016/wordml/cid" xmlns:w16="http://schemas.microsoft.com/office/word/2018/wordml" xmlns:w16sdtdh="http://schemas.microsoft.com/office/word/2020/wordml/sdtdatahash" xmlns:w16se="http://schemas.microsoft.com/office/word/2015/wordml/symex" xmlns:wpg="http://schemas.microsoft.com/office/word/2010/wordprocessingGroup" xmlns:wpi="http://schemas.microsoft.com/office/word/2010/wordprocessingInk" xmlns:wne="http://schemas.microsoft.com/office/word/2006/wordml" xmlns:wps="http://schemas.microsoft.com/office/word/2010/wordprocessingShape" mc:Ignorable="w14 w15 w16se w16cid w16 w16cex w16sdtdh wp14">
+<w:document xmlns:wpc="http://schemas.microsoft.com/office/word/2010/wordprocessingCanvas" xmlns:cx="http://schemas.microsoft.com/office/drawing/2014/chartex" xmlns:cx1="http://schemas.microsoft.com/office/drawing/2015/9/8/chartex" xmlns:cx2="http://schemas.microsoft.com/office/drawing/2015/10/21/chartex" xmlns:cx3="http://schemas.microsoft.com/office/drawing/2016/5/9/chartex" xmlns:cx4="http://schemas.microsoft.com/office/drawing/2016/5/10/chartex" xmlns:cx5="http://schemas.microsoft.com/office/drawing/2016/5/11/chartex" xmlns:cx6="http://schemas.microsoft.com/office/drawing/2016/5/12/chartex" xmlns:cx7="http://schemas.microsoft.com/office/drawing/2016/5/13/chartex" xmlns:cx8="http://schemas.microsoft.com/office/drawing/2016/5/14/chartex" xmlns:mc="http://schemas.openxmlformats.org/markup-compatibility/2006" xmlns:aink="http://schemas.microsoft.com/office/drawing/2016/ink" xmlns:am3d="http://schemas.microsoft.com/office/drawing/2017/model3d" xmlns:o="urn:schemas-microsoft-com:office:office" xmlns:oel="http://schemas.microsoft.com/office/2019/extlst" xmlns:r="http://schemas.openxmlformats.org/officeDocument/2006/relationships" xmlns:m="http://schemas.openxmlformats.org/officeDocument/2006/math" xmlns:v="urn:schemas-microsoft-com:vml" xmlns:wp14="http://schemas.microsoft.com/office/word/2010/wordprocessingDrawing" xmlns:wp="http://schemas.openxmlformats.org/drawingml/2006/wordprocessingDrawing" xmlns:w10="urn:schemas-microsoft-com:office:word" xmlns:w="http://schemas.openxmlformats.org/wordprocessingml/2006/main" xmlns:w14="http://schemas.microsoft.com/office/word/2010/wordml" xmlns:w15="http://schemas.microsoft.com/office/word/2012/wordml" xmlns:w16cex="http://schemas.microsoft.com/office/word/2018/wordml/cex" xmlns:w16cid="http://schemas.microsoft.com/office/word/2016/wordml/cid" xmlns:w16="http://schemas.microsoft.com/office/word/2018/wordml" xmlns:w16du="http://schemas.microsoft.com/office/word/2023/wordml/word16du" xmlns:w16sdtdh="http://schemas.microsoft.com/office/word/2020/wordml/sdtdatahash" xmlns:w16se="http://schemas.microsoft.com/office/word/2015/wordml/symex" xmlns:wpg="http://schemas.microsoft.com/office/word/2010/wordprocessingGroup" xmlns:wpi="http://schemas.microsoft.com/office/word/2010/wordprocessingInk" xmlns:wne="http://schemas.microsoft.com/office/word/2006/wordml" xmlns:wps="http://schemas.microsoft.com/office/word/2010/wordprocessingShape" mc:Ignorable="w14 w15 w16se w16cid w16 w16cex w16sdtdh wp14">
   <w:body>
     <w:tbl>
       <w:tblPr>
@@ -340,7 +340,65 @@
                 <w:sz w:val="22"/>
                 <w:szCs w:val="22"/>
               </w:rPr>
-              <w:t>开发一个单词打卡的移动端软件，用于解决学生背单词难，背单词容易忘记等痛点（主要针对小学生）。本系统应用机器学习技术对词汇进行分析，智能生成打卡任务和自动打卡评判。该系统分为教师，学生两个角色。单词数据从其他三方SDK接口导入（或者现有的数据，我自己有一个到时候需要的话可以用）。教师端发布打卡任务，创建班级。学生进行学习，加入班级，根据利用机器学习的学生背单词情况安排后续单词出现的频率，教师端还能看到学生的单词完成情况，以及错误率，安排后续的考察。</w:t>
+              <w:t>单词打卡软件。本系统应用机器学习技术对词汇进行分析，智能生成打卡任务和自动打卡评判。该系统分为教师，学生两个角色。单词数据从其他三方SDK接口导入（或者现有的数据，我自己有一个到时候需要的话可以用）。教师</w:t>
+            </w:r>
+            <w:proofErr w:type="gramStart"/>
+            <w:r>
+              <w:rPr>
+                <w:rFonts w:ascii="宋体" w:hAnsi="宋体" w:hint="eastAsia"/>
+                <w:color w:val="000000"/>
+                <w:sz w:val="22"/>
+                <w:szCs w:val="22"/>
+              </w:rPr>
+              <w:t>端发布</w:t>
+            </w:r>
+            <w:proofErr w:type="gramEnd"/>
+            <w:r>
+              <w:rPr>
+                <w:rFonts w:ascii="宋体" w:hAnsi="宋体" w:hint="eastAsia"/>
+                <w:color w:val="000000"/>
+                <w:sz w:val="22"/>
+                <w:szCs w:val="22"/>
+              </w:rPr>
+              <w:t>打卡任务，创建班级。学生进行学习，加入班级，利用机器学习</w:t>
+            </w:r>
+            <w:r>
+              <w:rPr>
+                <w:rFonts w:ascii="宋体" w:hAnsi="宋体" w:hint="eastAsia"/>
+                <w:color w:val="000000"/>
+                <w:sz w:val="22"/>
+                <w:szCs w:val="22"/>
+              </w:rPr>
+              <w:t>根据</w:t>
+            </w:r>
+            <w:r>
+              <w:rPr>
+                <w:rFonts w:ascii="宋体" w:hAnsi="宋体" w:hint="eastAsia"/>
+                <w:color w:val="000000"/>
+                <w:sz w:val="22"/>
+                <w:szCs w:val="22"/>
+              </w:rPr>
+              <w:t>学生背单词情况安排后续单词出现的频率，</w:t>
+            </w:r>
+            <w:proofErr w:type="gramStart"/>
+            <w:r>
+              <w:rPr>
+                <w:rFonts w:ascii="宋体" w:hAnsi="宋体" w:hint="eastAsia"/>
+                <w:color w:val="000000"/>
+                <w:sz w:val="22"/>
+                <w:szCs w:val="22"/>
+              </w:rPr>
+              <w:t>教师端还能</w:t>
+            </w:r>
+            <w:proofErr w:type="gramEnd"/>
+            <w:r>
+              <w:rPr>
+                <w:rFonts w:ascii="宋体" w:hAnsi="宋体" w:hint="eastAsia"/>
+                <w:color w:val="000000"/>
+                <w:sz w:val="22"/>
+                <w:szCs w:val="22"/>
+              </w:rPr>
+              <w:t>看到学生的单词完成情况，以及错误率。</w:t>
             </w:r>
           </w:p>
           <w:p>
@@ -386,7 +444,16 @@
                 <w:sz w:val="22"/>
                 <w:szCs w:val="22"/>
               </w:rPr>
-              <w:t>打卡的形式可以是根据读音写单词，可以涉及文字转语音的开发，根据后台单词发出读音，学生进行听写，写完之后出现正确答案供学生学习，学习的形式可以是词根、前缀后缀、音标、时态、单复数、动词名词形容词的变体、固定搭配、常见用法等（不一定全要，选几个也可以）。</w:t>
+              <w:t>打卡的形式</w:t>
+            </w:r>
+            <w:r>
+              <w:rPr>
+                <w:rFonts w:ascii="宋体" w:hAnsi="宋体" w:hint="eastAsia"/>
+                <w:color w:val="000000"/>
+                <w:sz w:val="22"/>
+                <w:szCs w:val="22"/>
+              </w:rPr>
+              <w:t>为单词拼写，打卡后系统根据学生填写的单词判断对错。</w:t>
             </w:r>
           </w:p>
           <w:p>
@@ -415,7 +482,133 @@
                 <w:sz w:val="22"/>
                 <w:szCs w:val="22"/>
               </w:rPr>
-              <w:t>在打卡任务生成、打卡评判两部分应用到机器学习或者自然语言处理等。从背单词的效率分析出遗忘曲线，根据曲线规划后续单词出现的记忆时间，出现次数，保证背单词的最佳效率。学生完成打卡任务后，教师端可以查看班级成员的完成情况以及完成的正确率安排后续考察。</w:t>
+              <w:t>在打卡任务生成、打卡评判两部分应用到机器学习。从背单词的效率</w:t>
+            </w:r>
+            <w:r>
+              <w:rPr>
+                <w:rFonts w:ascii="宋体" w:hAnsi="宋体" w:hint="eastAsia"/>
+                <w:color w:val="000000"/>
+                <w:sz w:val="22"/>
+                <w:szCs w:val="22"/>
+              </w:rPr>
+              <w:t>训练出模型</w:t>
+            </w:r>
+            <w:r>
+              <w:rPr>
+                <w:rFonts w:ascii="宋体" w:hAnsi="宋体" w:hint="eastAsia"/>
+                <w:color w:val="000000"/>
+                <w:sz w:val="22"/>
+                <w:szCs w:val="22"/>
+              </w:rPr>
+              <w:t>，根据</w:t>
+            </w:r>
+            <w:r>
+              <w:rPr>
+                <w:rFonts w:ascii="宋体" w:hAnsi="宋体" w:hint="eastAsia"/>
+                <w:color w:val="000000"/>
+                <w:sz w:val="22"/>
+                <w:szCs w:val="22"/>
+              </w:rPr>
+              <w:t>模型</w:t>
+            </w:r>
+            <w:r>
+              <w:rPr>
+                <w:rFonts w:ascii="宋体" w:hAnsi="宋体" w:hint="eastAsia"/>
+                <w:color w:val="000000"/>
+                <w:sz w:val="22"/>
+                <w:szCs w:val="22"/>
+              </w:rPr>
+              <w:t>规划后续单词的出现次数，保证背单词的最佳效率</w:t>
+            </w:r>
+            <w:r>
+              <w:rPr>
+                <w:rFonts w:ascii="宋体" w:hAnsi="宋体" w:hint="eastAsia"/>
+                <w:color w:val="000000"/>
+                <w:sz w:val="22"/>
+                <w:szCs w:val="22"/>
+              </w:rPr>
+              <w:t>（</w:t>
+            </w:r>
+            <w:r>
+              <w:rPr>
+                <w:rFonts w:ascii="宋体" w:hAnsi="宋体" w:hint="eastAsia"/>
+                <w:color w:val="000000"/>
+                <w:sz w:val="22"/>
+                <w:szCs w:val="22"/>
+              </w:rPr>
+              <w:t>这块应该就是应用到机器学习模型</w:t>
+            </w:r>
+            <w:r>
+              <w:rPr>
+                <w:rFonts w:ascii="宋体" w:hAnsi="宋体" w:hint="eastAsia"/>
+                <w:color w:val="000000"/>
+                <w:sz w:val="22"/>
+                <w:szCs w:val="22"/>
+              </w:rPr>
+              <w:t>，</w:t>
+            </w:r>
+            <w:r>
+              <w:rPr>
+                <w:rFonts w:ascii="宋体" w:hAnsi="宋体" w:hint="eastAsia"/>
+                <w:color w:val="000000"/>
+                <w:sz w:val="22"/>
+                <w:szCs w:val="22"/>
+              </w:rPr>
+              <w:t>但</w:t>
+            </w:r>
+            <w:r>
+              <w:rPr>
+                <w:rFonts w:ascii="宋体" w:hAnsi="宋体" w:hint="eastAsia"/>
+                <w:color w:val="000000"/>
+                <w:sz w:val="22"/>
+                <w:szCs w:val="22"/>
+              </w:rPr>
+              <w:t>后续单词出现频率老师也看不到</w:t>
+            </w:r>
+            <w:r>
+              <w:rPr>
+                <w:rFonts w:ascii="宋体" w:hAnsi="宋体" w:hint="eastAsia"/>
+                <w:color w:val="000000"/>
+                <w:sz w:val="22"/>
+                <w:szCs w:val="22"/>
+              </w:rPr>
+              <w:t>，有训练模型这一过程就行，集成到系统中老师也看不出来</w:t>
+            </w:r>
+            <w:r>
+              <w:rPr>
+                <w:rFonts w:ascii="宋体" w:hAnsi="宋体" w:hint="eastAsia"/>
+                <w:color w:val="000000"/>
+                <w:sz w:val="22"/>
+                <w:szCs w:val="22"/>
+              </w:rPr>
+              <w:t>）</w:t>
+            </w:r>
+            <w:r>
+              <w:rPr>
+                <w:rFonts w:ascii="宋体" w:hAnsi="宋体" w:hint="eastAsia"/>
+                <w:color w:val="000000"/>
+                <w:sz w:val="22"/>
+                <w:szCs w:val="22"/>
+              </w:rPr>
+              <w:t>。学生完成打卡任务后，教师端可以查看班级成员的完成情况以及</w:t>
+            </w:r>
+            <w:r>
+              <w:rPr>
+                <w:rFonts w:ascii="宋体" w:hAnsi="宋体" w:hint="eastAsia"/>
+                <w:color w:val="000000"/>
+                <w:sz w:val="22"/>
+                <w:szCs w:val="22"/>
+              </w:rPr>
+              <w:t>每个人和每个单词</w:t>
+            </w:r>
+            <w:r>
+              <w:rPr>
+                <w:rFonts w:ascii="宋体" w:hAnsi="宋体" w:hint="eastAsia"/>
+                <w:color w:val="000000"/>
+                <w:sz w:val="22"/>
+                <w:szCs w:val="22"/>
+              </w:rPr>
+              <w:t>完成的正确率。</w:t>
             </w:r>
           </w:p>
           <w:p>
@@ -440,7 +633,79 @@
                 <w:sz w:val="22"/>
                 <w:szCs w:val="22"/>
               </w:rPr>
-              <w:t xml:space="preserve">    以上两条的算法和代码应该是答辩时着重要讲的点。</w:t>
+              <w:t xml:space="preserve">    </w:t>
+            </w:r>
+            <w:r>
+              <w:rPr>
+                <w:rFonts w:ascii="宋体" w:hAnsi="宋体" w:hint="eastAsia"/>
+                <w:color w:val="000000"/>
+                <w:sz w:val="22"/>
+                <w:szCs w:val="22"/>
+              </w:rPr>
+              <w:t>机器学习主要流程包括</w:t>
+            </w:r>
+            <w:r>
+              <w:rPr>
+                <w:rFonts w:ascii="宋体" w:hAnsi="宋体" w:hint="eastAsia"/>
+                <w:color w:val="000000"/>
+                <w:sz w:val="22"/>
+                <w:szCs w:val="22"/>
+              </w:rPr>
+              <w:t>获取数据，选择算法，</w:t>
+            </w:r>
+            <w:r>
+              <w:rPr>
+                <w:rFonts w:ascii="宋体" w:hAnsi="宋体" w:hint="eastAsia"/>
+                <w:color w:val="000000"/>
+                <w:sz w:val="22"/>
+                <w:szCs w:val="22"/>
+              </w:rPr>
+              <w:t>创建模型，训练模型，</w:t>
+            </w:r>
+            <w:r>
+              <w:rPr>
+                <w:rFonts w:ascii="宋体" w:hAnsi="宋体" w:hint="eastAsia"/>
+                <w:color w:val="000000"/>
+                <w:sz w:val="22"/>
+                <w:szCs w:val="22"/>
+              </w:rPr>
+              <w:t>评估模型，将</w:t>
+            </w:r>
+            <w:r>
+              <w:rPr>
+                <w:rFonts w:ascii="宋体" w:hAnsi="宋体" w:hint="eastAsia"/>
+                <w:color w:val="000000"/>
+                <w:sz w:val="22"/>
+                <w:szCs w:val="22"/>
+              </w:rPr>
+              <w:t>训练好的模型</w:t>
+            </w:r>
+            <w:r>
+              <w:rPr>
+                <w:rFonts w:ascii="宋体" w:hAnsi="宋体" w:hint="eastAsia"/>
+                <w:color w:val="000000"/>
+                <w:sz w:val="22"/>
+                <w:szCs w:val="22"/>
+              </w:rPr>
+              <w:t>集成到系统中</w:t>
+            </w:r>
+            <w:r>
+              <w:rPr>
+                <w:rFonts w:ascii="宋体" w:hAnsi="宋体" w:hint="eastAsia"/>
+                <w:color w:val="000000"/>
+                <w:sz w:val="22"/>
+                <w:szCs w:val="22"/>
+              </w:rPr>
+              <w:t>安排单词出现的频率。</w:t>
+            </w:r>
+            <w:r>
+              <w:rPr>
+                <w:rFonts w:ascii="宋体" w:hAnsi="宋体" w:hint="eastAsia"/>
+                <w:color w:val="000000"/>
+                <w:sz w:val="22"/>
+                <w:szCs w:val="22"/>
+              </w:rPr>
+              <w:t>（这个流程得有一个，我主要给老师讲的就是这）</w:t>
             </w:r>
           </w:p>
           <w:p>
@@ -512,7 +777,7 @@
                 <w:sz w:val="22"/>
                 <w:szCs w:val="22"/>
               </w:rPr>
-              <w:t>个人信息修改。（可选）</w:t>
+              <w:t>个人信息修改。</w:t>
             </w:r>
           </w:p>
           <w:p>
@@ -562,7 +827,7 @@
                 <w:sz w:val="22"/>
                 <w:szCs w:val="22"/>
               </w:rPr>
-              <w:t>加入班级，退出班级。（可选）</w:t>
+              <w:t>加入班级，退出班级。</w:t>
             </w:r>
           </w:p>
           <w:p>
@@ -661,7 +926,7 @@
                 <w:sz w:val="22"/>
                 <w:szCs w:val="22"/>
               </w:rPr>
-              <w:t>个人信息修改。（可选）。</w:t>
+              <w:t>个人信息修改。</w:t>
             </w:r>
           </w:p>
           <w:p>
@@ -739,7 +1004,7 @@
                 <w:sz w:val="22"/>
                 <w:szCs w:val="22"/>
               </w:rPr>
-              <w:t>查看每日单词班级成员完成情况以及每个单词的错误率统计作为着重考查点。</w:t>
+              <w:t>查看每日单词班级成员完成情况以及每个单词的错误率统计。</w:t>
             </w:r>
           </w:p>
           <w:p>
@@ -1040,6 +1305,7 @@
                 <w:b/>
                 <w:color w:val="000000"/>
               </w:rPr>
+              <w:lastRenderedPageBreak/>
               <w:t>其他要求：</w:t>
             </w:r>
           </w:p>
@@ -1150,6 +1416,46 @@
               <w:ind w:firstLineChars="200" w:firstLine="361"/>
               <w:rPr>
                 <w:rStyle w:val="15"/>
+                <w:rFonts w:ascii="宋体" w:hAnsi="宋体" w:cs="Tahoma"/>
+                <w:sz w:val="18"/>
+                <w:szCs w:val="18"/>
+              </w:rPr>
+            </w:pPr>
+            <w:r>
+              <w:rPr>
+                <w:rStyle w:val="15"/>
+                <w:rFonts w:ascii="宋体" w:hAnsi="宋体" w:cs="Tahoma" w:hint="eastAsia"/>
+                <w:sz w:val="18"/>
+                <w:szCs w:val="18"/>
+              </w:rPr>
+              <w:t>系统是前后端分离的吗，如果是的话前端是使用</w:t>
+            </w:r>
+            <w:proofErr w:type="spellStart"/>
+            <w:r>
+              <w:rPr>
+                <w:rStyle w:val="15"/>
+                <w:rFonts w:ascii="宋体" w:hAnsi="宋体" w:cs="Tahoma" w:hint="eastAsia"/>
+                <w:sz w:val="18"/>
+                <w:szCs w:val="18"/>
+              </w:rPr>
+              <w:t>vue</w:t>
+            </w:r>
+            <w:proofErr w:type="spellEnd"/>
+            <w:r>
+              <w:rPr>
+                <w:rStyle w:val="15"/>
+                <w:rFonts w:ascii="宋体" w:hAnsi="宋体" w:cs="Tahoma" w:hint="eastAsia"/>
+                <w:sz w:val="18"/>
+                <w:szCs w:val="18"/>
+              </w:rPr>
+              <w:t>还是react。</w:t>
+            </w:r>
+          </w:p>
+          <w:p>
+            <w:pPr>
+              <w:ind w:firstLineChars="200" w:firstLine="440"/>
+              <w:rPr>
+                <w:rStyle w:val="15"/>
                 <w:rFonts w:ascii="宋体" w:hAnsi="宋体" w:cs="Tahoma" w:hint="eastAsia"/>
                 <w:color w:val="FF0000"/>
                 <w:sz w:val="18"/>
@@ -1158,12 +1464,12 @@
             </w:pPr>
             <w:r>
               <w:rPr>
-                <w:rStyle w:val="15"/>
-                <w:rFonts w:ascii="宋体" w:hAnsi="宋体" w:cs="Tahoma" w:hint="eastAsia"/>
-                <w:sz w:val="18"/>
-                <w:szCs w:val="18"/>
-              </w:rPr>
-              <w:t>系统是前后端分离的吗，如果是的话前端是使用vue还是react。</w:t>
+                <w:rFonts w:ascii="宋体" w:hAnsi="宋体" w:hint="eastAsia"/>
+                <w:color w:val="000000" w:themeColor="text1"/>
+                <w:sz w:val="22"/>
+                <w:szCs w:val="22"/>
+              </w:rPr>
+              <w:t>根据读音写单词，可以涉及文字转语音的开发，根据后台单词发出读音，学生进行听写，写完之后出现正确答案供学生学习，学习的形式可以是词根、前缀后缀、音标、时态、单复数、动词名词形容词的变体、固定搭配、常见用法等（不一定全要，选几个也可以）。</w:t>
             </w:r>
           </w:p>
         </w:tc>
@@ -1191,7 +1497,7 @@
 </file>
 
 <file path=word/numbering.xml><?xml version="1.0" encoding="utf-8"?>
-<w:numbering xmlns:wpc="http://schemas.microsoft.com/office/word/2010/wordprocessingCanvas" xmlns:cx="http://schemas.microsoft.com/office/drawing/2014/chartex" xmlns:cx1="http://schemas.microsoft.com/office/drawing/2015/9/8/chartex" xmlns:cx2="http://schemas.microsoft.com/office/drawing/2015/10/21/chartex" xmlns:cx3="http://schemas.microsoft.com/office/drawing/2016/5/9/chartex" xmlns:cx4="http://schemas.microsoft.com/office/drawing/2016/5/10/chartex" xmlns:cx5="http://schemas.microsoft.com/office/drawing/2016/5/11/chartex" xmlns:cx6="http://schemas.microsoft.com/office/drawing/2016/5/12/chartex" xmlns:cx7="http://schemas.microsoft.com/office/drawing/2016/5/13/chartex" xmlns:cx8="http://schemas.microsoft.com/office/drawing/2016/5/14/chartex" xmlns:mc="http://schemas.openxmlformats.org/markup-compatibility/2006" xmlns:aink="http://schemas.microsoft.com/office/drawing/2016/ink" xmlns:am3d="http://schemas.microsoft.com/office/drawing/2017/model3d" xmlns:o="urn:schemas-microsoft-com:office:office" xmlns:oel="http://schemas.microsoft.com/office/2019/extlst" xmlns:r="http://schemas.openxmlformats.org/officeDocument/2006/relationships" xmlns:m="http://schemas.openxmlformats.org/officeDocument/2006/math" xmlns:v="urn:schemas-microsoft-com:vml" xmlns:wp14="http://schemas.microsoft.com/office/word/2010/wordprocessingDrawing" xmlns:wp="http://schemas.openxmlformats.org/drawingml/2006/wordprocessingDrawing" xmlns:w10="urn:schemas-microsoft-com:office:word" xmlns:w="http://schemas.openxmlformats.org/wordprocessingml/2006/main" xmlns:w14="http://schemas.microsoft.com/office/word/2010/wordml" xmlns:w15="http://schemas.microsoft.com/office/word/2012/wordml" xmlns:w16cex="http://schemas.microsoft.com/office/word/2018/wordml/cex" xmlns:w16cid="http://schemas.microsoft.com/office/word/2016/wordml/cid" xmlns:w16="http://schemas.microsoft.com/office/word/2018/wordml" xmlns:w16sdtdh="http://schemas.microsoft.com/office/word/2020/wordml/sdtdatahash" xmlns:w16se="http://schemas.microsoft.com/office/word/2015/wordml/symex" xmlns:wpg="http://schemas.microsoft.com/office/word/2010/wordprocessingGroup" xmlns:wpi="http://schemas.microsoft.com/office/word/2010/wordprocessingInk" xmlns:wne="http://schemas.microsoft.com/office/word/2006/wordml" xmlns:wps="http://schemas.microsoft.com/office/word/2010/wordprocessingShape" mc:Ignorable="w14 w15 w16se w16cid w16 w16cex w16sdtdh wp14">
+<w:numbering xmlns:wpc="http://schemas.microsoft.com/office/word/2010/wordprocessingCanvas" xmlns:cx="http://schemas.microsoft.com/office/drawing/2014/chartex" xmlns:cx1="http://schemas.microsoft.com/office/drawing/2015/9/8/chartex" xmlns:cx2="http://schemas.microsoft.com/office/drawing/2015/10/21/chartex" xmlns:cx3="http://schemas.microsoft.com/office/drawing/2016/5/9/chartex" xmlns:cx4="http://schemas.microsoft.com/office/drawing/2016/5/10/chartex" xmlns:cx5="http://schemas.microsoft.com/office/drawing/2016/5/11/chartex" xmlns:cx6="http://schemas.microsoft.com/office/drawing/2016/5/12/chartex" xmlns:cx7="http://schemas.microsoft.com/office/drawing/2016/5/13/chartex" xmlns:cx8="http://schemas.microsoft.com/office/drawing/2016/5/14/chartex" xmlns:mc="http://schemas.openxmlformats.org/markup-compatibility/2006" xmlns:aink="http://schemas.microsoft.com/office/drawing/2016/ink" xmlns:am3d="http://schemas.microsoft.com/office/drawing/2017/model3d" xmlns:o="urn:schemas-microsoft-com:office:office" xmlns:oel="http://schemas.microsoft.com/office/2019/extlst" xmlns:r="http://schemas.openxmlformats.org/officeDocument/2006/relationships" xmlns:m="http://schemas.openxmlformats.org/officeDocument/2006/math" xmlns:v="urn:schemas-microsoft-com:vml" xmlns:wp14="http://schemas.microsoft.com/office/word/2010/wordprocessingDrawing" xmlns:wp="http://schemas.openxmlformats.org/drawingml/2006/wordprocessingDrawing" xmlns:w10="urn:schemas-microsoft-com:office:word" xmlns:w="http://schemas.openxmlformats.org/wordprocessingml/2006/main" xmlns:w14="http://schemas.microsoft.com/office/word/2010/wordml" xmlns:w15="http://schemas.microsoft.com/office/word/2012/wordml" xmlns:w16cex="http://schemas.microsoft.com/office/word/2018/wordml/cex" xmlns:w16cid="http://schemas.microsoft.com/office/word/2016/wordml/cid" xmlns:w16="http://schemas.microsoft.com/office/word/2018/wordml" xmlns:w16du="http://schemas.microsoft.com/office/word/2023/wordml/word16du" xmlns:w16sdtdh="http://schemas.microsoft.com/office/word/2020/wordml/sdtdatahash" xmlns:w16se="http://schemas.microsoft.com/office/word/2015/wordml/symex" xmlns:wpg="http://schemas.microsoft.com/office/word/2010/wordprocessingGroup" xmlns:wpi="http://schemas.microsoft.com/office/word/2010/wordprocessingInk" xmlns:wne="http://schemas.microsoft.com/office/word/2006/wordml" xmlns:wps="http://schemas.microsoft.com/office/word/2010/wordprocessingShape" mc:Ignorable="w14 w15 w16se w16cid w16 w16cex w16sdtdh wp14">
   <w:abstractNum w:abstractNumId="0" w15:restartNumberingAfterBreak="0">
     <w:nsid w:val="0C913E4D"/>
     <w:multiLevelType w:val="multilevel"/>

</xml_diff>